<commit_message>
Removed logs for errors
</commit_message>
<xml_diff>
--- a/Documents/NARUTO - S01E12.docx
+++ b/Documents/NARUTO - S01E12.docx
@@ -319,7 +319,27 @@
                 <w:lang w:val="uk-UA"/>
               </w:rPr>
               <w:lastRenderedPageBreak/>
-              <w:t>ТАЙМ-КОД</w:t>
+              <w:t>Т</w:t>
+            </w:r>
+            <w:r>
+              <w:rPr>
+                <w:rFonts w:ascii="Arial" w:hAnsi="Arial" w:cs="Arial"/>
+                <w:b/>
+                <w:sz w:val="32"/>
+                <w:szCs w:val="32"/>
+                <w:lang w:val="uk-UA"/>
+              </w:rPr>
+              <w:t>А</w:t>
+            </w:r>
+            <w:r>
+              <w:rPr>
+                <w:rFonts w:ascii="Arial" w:hAnsi="Arial" w:cs="Arial"/>
+                <w:b/>
+                <w:sz w:val="32"/>
+                <w:szCs w:val="32"/>
+                <w:lang w:val="uk-UA"/>
+              </w:rPr>
+              <w:t>ЙМ-КОД</w:t>
             </w:r>
           </w:p>
         </w:tc>
@@ -348,7 +368,17 @@
                 <w:szCs w:val="32"/>
                 <w:lang w:val="uk-UA"/>
               </w:rPr>
-              <w:t>ПЕРСОНАЖ</w:t>
+              <w:t>П</w:t>
+            </w:r>
+            <w:r>
+              <w:rPr>
+                <w:rFonts w:ascii="Arial" w:hAnsi="Arial" w:cs="Arial"/>
+                <w:b/>
+                <w:sz w:val="32"/>
+                <w:szCs w:val="32"/>
+                <w:lang w:val="uk-UA"/>
+              </w:rPr>
+              <w:t>ЕРСОНАЖ</w:t>
             </w:r>
           </w:p>
         </w:tc>

</xml_diff>